<commit_message>
Atualização da capa do relatório
</commit_message>
<xml_diff>
--- a/RelatorioTecWeb.docx
+++ b/RelatorioTecWeb.docx
@@ -2,312 +2,274 @@
 <file path=word/document.xml><?xml version="1.0" encoding="utf-8"?>
 <w:document xmlns:wpc="http://schemas.microsoft.com/office/word/2010/wordprocessingCanvas" xmlns:cx="http://schemas.microsoft.com/office/drawing/2014/chartex" xmlns:cx1="http://schemas.microsoft.com/office/drawing/2015/9/8/chartex" xmlns:cx2="http://schemas.microsoft.com/office/drawing/2015/10/21/chartex" xmlns:cx3="http://schemas.microsoft.com/office/drawing/2016/5/9/chartex" xmlns:cx4="http://schemas.microsoft.com/office/drawing/2016/5/10/chartex" xmlns:cx5="http://schemas.microsoft.com/office/drawing/2016/5/11/chartex" xmlns:cx6="http://schemas.microsoft.com/office/drawing/2016/5/12/chartex" xmlns:cx7="http://schemas.microsoft.com/office/drawing/2016/5/13/chartex" xmlns:cx8="http://schemas.microsoft.com/office/drawing/2016/5/14/chartex" xmlns:mc="http://schemas.openxmlformats.org/markup-compatibility/2006" xmlns:aink="http://schemas.microsoft.com/office/drawing/2016/ink" xmlns:am3d="http://schemas.microsoft.com/office/drawing/2017/model3d" xmlns:o="urn:schemas-microsoft-com:office:office" xmlns:oel="http://schemas.microsoft.com/office/2019/extlst" xmlns:r="http://schemas.openxmlformats.org/officeDocument/2006/relationships" xmlns:m="http://schemas.openxmlformats.org/officeDocument/2006/math" xmlns:v="urn:schemas-microsoft-com:vml" xmlns:wp14="http://schemas.microsoft.com/office/word/2010/wordprocessingDrawing" xmlns:wp="http://schemas.openxmlformats.org/drawingml/2006/wordprocessingDrawing" xmlns:w10="urn:schemas-microsoft-com:office:word" xmlns:w="http://schemas.openxmlformats.org/wordprocessingml/2006/main" xmlns:w14="http://schemas.microsoft.com/office/word/2010/wordml" xmlns:w15="http://schemas.microsoft.com/office/word/2012/wordml" xmlns:w16cex="http://schemas.microsoft.com/office/word/2018/wordml/cex" xmlns:w16cid="http://schemas.microsoft.com/office/word/2016/wordml/cid" xmlns:w16="http://schemas.microsoft.com/office/word/2018/wordml" xmlns:w16sdtdh="http://schemas.microsoft.com/office/word/2020/wordml/sdtdatahash" xmlns:w16se="http://schemas.microsoft.com/office/word/2015/wordml/symex" xmlns:wpg="http://schemas.microsoft.com/office/word/2010/wordprocessingGroup" xmlns:wpi="http://schemas.microsoft.com/office/word/2010/wordprocessingInk" xmlns:wne="http://schemas.microsoft.com/office/word/2006/wordml" xmlns:wps="http://schemas.microsoft.com/office/word/2010/wordprocessingShape" mc:Ignorable="w14 w15 w16se w16cid w16 w16cex w16sdtdh wp14">
   <w:body>
-    <w:p/>
-    <w:tbl>
-      <w:tblPr>
-        <w:tblStyle w:val="a"/>
-        <w:tblW w:w="9029" w:type="dxa"/>
-        <w:jc w:val="center"/>
-        <w:tblInd w:w="0" w:type="dxa"/>
-        <w:tblLayout w:type="fixed"/>
-        <w:tblLook w:val="0600" w:firstRow="0" w:lastRow="0" w:firstColumn="0" w:lastColumn="0" w:noHBand="1" w:noVBand="1"/>
-      </w:tblPr>
-      <w:tblGrid>
-        <w:gridCol w:w="9029"/>
-      </w:tblGrid>
-      <w:tr>
-        <w:trPr>
-          <w:trHeight w:val="13245"/>
-          <w:jc w:val="center"/>
-        </w:trPr>
-        <w:tc>
-          <w:tcPr>
-            <w:tcW w:w="9029" w:type="dxa"/>
-            <w:shd w:val="clear" w:color="auto" w:fill="auto"/>
-            <w:tcMar>
-              <w:top w:w="100" w:type="dxa"/>
-              <w:left w:w="100" w:type="dxa"/>
-              <w:bottom w:w="100" w:type="dxa"/>
-              <w:right w:w="100" w:type="dxa"/>
-            </w:tcMar>
-            <w:vAlign w:val="center"/>
-          </w:tcPr>
-          <w:p>
-            <w:pPr>
-              <w:widowControl w:val="0"/>
-              <w:pBdr>
-                <w:top w:val="nil"/>
-                <w:left w:val="nil"/>
-                <w:bottom w:val="nil"/>
-                <w:right w:val="nil"/>
-                <w:between w:val="nil"/>
-              </w:pBdr>
-              <w:spacing w:line="240" w:lineRule="auto"/>
-              <w:jc w:val="center"/>
-              <w:rPr>
-                <w:sz w:val="56"/>
-                <w:szCs w:val="56"/>
-              </w:rPr>
-            </w:pPr>
-            <w:r>
-              <w:rPr>
-                <w:sz w:val="56"/>
-                <w:szCs w:val="56"/>
-              </w:rPr>
-              <w:t>Instituto Politécnico de Viana do Castelo</w:t>
-            </w:r>
-          </w:p>
-          <w:p>
-            <w:pPr>
-              <w:widowControl w:val="0"/>
-              <w:pBdr>
-                <w:top w:val="nil"/>
-                <w:left w:val="nil"/>
-                <w:bottom w:val="nil"/>
-                <w:right w:val="nil"/>
-                <w:between w:val="nil"/>
-              </w:pBdr>
-              <w:spacing w:line="240" w:lineRule="auto"/>
-              <w:jc w:val="center"/>
-              <w:rPr>
-                <w:sz w:val="44"/>
-                <w:szCs w:val="44"/>
-              </w:rPr>
-            </w:pPr>
-            <w:r>
-              <w:rPr>
-                <w:sz w:val="56"/>
-                <w:szCs w:val="56"/>
-              </w:rPr>
-              <w:t>Escola Superior Tecnologia e Gestão</w:t>
-            </w:r>
-          </w:p>
-          <w:p>
-            <w:pPr>
-              <w:widowControl w:val="0"/>
-              <w:pBdr>
-                <w:top w:val="nil"/>
-                <w:left w:val="nil"/>
-                <w:bottom w:val="nil"/>
-                <w:right w:val="nil"/>
-                <w:between w:val="nil"/>
-              </w:pBdr>
-              <w:spacing w:line="240" w:lineRule="auto"/>
-              <w:jc w:val="center"/>
-              <w:rPr>
-                <w:sz w:val="44"/>
-                <w:szCs w:val="44"/>
-              </w:rPr>
-            </w:pPr>
-          </w:p>
-          <w:p>
-            <w:pPr>
-              <w:widowControl w:val="0"/>
-              <w:pBdr>
-                <w:top w:val="nil"/>
-                <w:left w:val="nil"/>
-                <w:bottom w:val="nil"/>
-                <w:right w:val="nil"/>
-                <w:between w:val="nil"/>
-              </w:pBdr>
-              <w:spacing w:line="240" w:lineRule="auto"/>
-              <w:jc w:val="center"/>
-              <w:rPr>
-                <w:sz w:val="44"/>
-                <w:szCs w:val="44"/>
-              </w:rPr>
-            </w:pPr>
-            <w:r>
-              <w:rPr>
-                <w:sz w:val="44"/>
-                <w:szCs w:val="44"/>
-              </w:rPr>
-              <w:t>Relatório de Estrutura de Website</w:t>
-            </w:r>
-          </w:p>
-          <w:p>
-            <w:pPr>
-              <w:widowControl w:val="0"/>
-              <w:pBdr>
-                <w:top w:val="nil"/>
-                <w:left w:val="nil"/>
-                <w:bottom w:val="nil"/>
-                <w:right w:val="nil"/>
-                <w:between w:val="nil"/>
-              </w:pBdr>
-              <w:spacing w:line="240" w:lineRule="auto"/>
-              <w:jc w:val="center"/>
-              <w:rPr>
-                <w:sz w:val="44"/>
-                <w:szCs w:val="44"/>
-              </w:rPr>
-            </w:pPr>
-            <w:r>
-              <w:rPr>
-                <w:sz w:val="44"/>
-                <w:szCs w:val="44"/>
-              </w:rPr>
-              <w:t>Tecnologias Web (2023/2024)</w:t>
-            </w:r>
-          </w:p>
-          <w:p>
-            <w:pPr>
-              <w:widowControl w:val="0"/>
-              <w:pBdr>
-                <w:top w:val="nil"/>
-                <w:left w:val="nil"/>
-                <w:bottom w:val="nil"/>
-                <w:right w:val="nil"/>
-                <w:between w:val="nil"/>
-              </w:pBdr>
-              <w:spacing w:line="240" w:lineRule="auto"/>
-              <w:jc w:val="center"/>
-              <w:rPr>
-                <w:sz w:val="44"/>
-                <w:szCs w:val="44"/>
-              </w:rPr>
-            </w:pPr>
-          </w:p>
-          <w:p>
-            <w:pPr>
-              <w:widowControl w:val="0"/>
-              <w:pBdr>
-                <w:top w:val="nil"/>
-                <w:left w:val="nil"/>
-                <w:bottom w:val="nil"/>
-                <w:right w:val="nil"/>
-                <w:between w:val="nil"/>
-              </w:pBdr>
-              <w:spacing w:line="240" w:lineRule="auto"/>
-              <w:jc w:val="center"/>
-              <w:rPr>
-                <w:sz w:val="32"/>
-                <w:szCs w:val="32"/>
-              </w:rPr>
-            </w:pPr>
-          </w:p>
-          <w:p>
-            <w:pPr>
-              <w:widowControl w:val="0"/>
-              <w:pBdr>
-                <w:top w:val="nil"/>
-                <w:left w:val="nil"/>
-                <w:bottom w:val="nil"/>
-                <w:right w:val="nil"/>
-                <w:between w:val="nil"/>
-              </w:pBdr>
-              <w:spacing w:line="240" w:lineRule="auto"/>
-              <w:jc w:val="center"/>
-              <w:rPr>
-                <w:sz w:val="32"/>
-                <w:szCs w:val="32"/>
-              </w:rPr>
-            </w:pPr>
-          </w:p>
-          <w:p>
-            <w:pPr>
-              <w:widowControl w:val="0"/>
-              <w:pBdr>
-                <w:top w:val="nil"/>
-                <w:left w:val="nil"/>
-                <w:bottom w:val="nil"/>
-                <w:right w:val="nil"/>
-                <w:between w:val="nil"/>
-              </w:pBdr>
-              <w:spacing w:line="240" w:lineRule="auto"/>
-              <w:jc w:val="center"/>
-              <w:rPr>
-                <w:sz w:val="28"/>
-                <w:szCs w:val="28"/>
-              </w:rPr>
-            </w:pPr>
-            <w:r>
-              <w:rPr>
-                <w:sz w:val="28"/>
-                <w:szCs w:val="28"/>
-              </w:rPr>
-              <w:t>Renata Gomes, Nº 28831</w:t>
-            </w:r>
-          </w:p>
-          <w:p>
-            <w:pPr>
-              <w:widowControl w:val="0"/>
-              <w:pBdr>
-                <w:top w:val="nil"/>
-                <w:left w:val="nil"/>
-                <w:bottom w:val="nil"/>
-                <w:right w:val="nil"/>
-                <w:between w:val="nil"/>
-              </w:pBdr>
-              <w:spacing w:line="240" w:lineRule="auto"/>
-              <w:jc w:val="center"/>
-              <w:rPr>
-                <w:sz w:val="28"/>
-                <w:szCs w:val="28"/>
-              </w:rPr>
-            </w:pPr>
-            <w:r>
-              <w:rPr>
-                <w:sz w:val="28"/>
-                <w:szCs w:val="28"/>
-              </w:rPr>
-              <w:t>Rita Carneiro, Nº 28823</w:t>
-            </w:r>
-          </w:p>
-          <w:p>
-            <w:pPr>
-              <w:widowControl w:val="0"/>
-              <w:pBdr>
-                <w:top w:val="nil"/>
-                <w:left w:val="nil"/>
-                <w:bottom w:val="nil"/>
-                <w:right w:val="nil"/>
-                <w:between w:val="nil"/>
-              </w:pBdr>
-              <w:spacing w:line="240" w:lineRule="auto"/>
-              <w:jc w:val="center"/>
-              <w:rPr>
-                <w:sz w:val="28"/>
-                <w:szCs w:val="28"/>
-              </w:rPr>
-            </w:pPr>
-            <w:r>
-              <w:rPr>
-                <w:sz w:val="28"/>
-                <w:szCs w:val="28"/>
-              </w:rPr>
-              <w:t>Duarte Pires, Nº 29999</w:t>
-            </w:r>
-          </w:p>
-        </w:tc>
-      </w:tr>
-    </w:tbl>
-    <w:p>
-      <w:pPr>
-        <w:pStyle w:val="Subttulo"/>
-      </w:pPr>
-      <w:bookmarkStart w:id="0" w:name="_7qy1y88fsqhz" w:colFirst="0" w:colLast="0"/>
-      <w:bookmarkEnd w:id="0"/>
-      <w:r>
-        <w:lastRenderedPageBreak/>
-        <w:t>Índice</w:t>
-      </w:r>
-    </w:p>
-    <w:p>
-      <w:r>
-        <w:br w:type="page"/>
-      </w:r>
-    </w:p>
-    <w:p>
-      <w:pPr>
-        <w:pStyle w:val="Ttulo1"/>
+    <w:p>
+      <w:pPr>
+        <w:jc w:val="center"/>
+        <w:rPr>
+          <w:sz w:val="36"/>
+          <w:szCs w:val="36"/>
+        </w:rPr>
+      </w:pPr>
+      <w:r>
+        <w:rPr>
+          <w:sz w:val="36"/>
+          <w:szCs w:val="36"/>
+        </w:rPr>
+        <w:t>Desenvolvimento de um Site Web</w:t>
+      </w:r>
+    </w:p>
+    <w:p>
+      <w:pPr>
+        <w:jc w:val="center"/>
+        <w:rPr>
+          <w:sz w:val="36"/>
+          <w:szCs w:val="36"/>
+        </w:rPr>
+      </w:pPr>
+    </w:p>
+    <w:p>
+      <w:pPr>
+        <w:jc w:val="center"/>
+        <w:rPr>
+          <w:sz w:val="36"/>
+          <w:szCs w:val="36"/>
+        </w:rPr>
+      </w:pPr>
+      <w:r>
         <w:rPr>
           <w:sz w:val="32"/>
           <w:szCs w:val="32"/>
         </w:rPr>
-      </w:pPr>
-      <w:bookmarkStart w:id="1" w:name="_5do41k3pjv3c" w:colFirst="0" w:colLast="0"/>
-      <w:bookmarkEnd w:id="1"/>
+        <w:t>Relatório d</w:t>
+      </w:r>
+      <w:r>
+        <w:rPr>
+          <w:sz w:val="32"/>
+          <w:szCs w:val="32"/>
+        </w:rPr>
+        <w:t>as</w:t>
+      </w:r>
+      <w:r>
+        <w:rPr>
+          <w:sz w:val="32"/>
+          <w:szCs w:val="32"/>
+        </w:rPr>
+        <w:t xml:space="preserve"> atividades práticas</w:t>
+      </w:r>
+    </w:p>
+    <w:p>
+      <w:pPr>
+        <w:jc w:val="center"/>
+        <w:rPr>
+          <w:sz w:val="36"/>
+          <w:szCs w:val="36"/>
+        </w:rPr>
+      </w:pPr>
+    </w:p>
+    <w:p>
+      <w:pPr>
+        <w:jc w:val="center"/>
+        <w:rPr>
+          <w:sz w:val="36"/>
+          <w:szCs w:val="36"/>
+        </w:rPr>
+      </w:pPr>
+    </w:p>
+    <w:p>
+      <w:pPr>
+        <w:jc w:val="center"/>
+        <w:rPr>
+          <w:sz w:val="36"/>
+          <w:szCs w:val="36"/>
+        </w:rPr>
+      </w:pPr>
+    </w:p>
+    <w:p>
+      <w:pPr>
+        <w:jc w:val="center"/>
+        <w:rPr>
+          <w:sz w:val="36"/>
+          <w:szCs w:val="36"/>
+        </w:rPr>
+      </w:pPr>
+    </w:p>
+    <w:p>
+      <w:pPr>
+        <w:jc w:val="center"/>
+        <w:rPr>
+          <w:sz w:val="36"/>
+          <w:szCs w:val="36"/>
+        </w:rPr>
+      </w:pPr>
+      <w:r>
+        <w:rPr>
+          <w:sz w:val="36"/>
+          <w:szCs w:val="36"/>
+        </w:rPr>
+        <w:t>“nome do site”</w:t>
+      </w:r>
+    </w:p>
+    <w:p/>
+    <w:p>
+      <w:r>
+        <w:tab/>
+      </w:r>
+      <w:r>
+        <w:tab/>
+      </w:r>
+      <w:r>
+        <w:tab/>
+      </w:r>
+      <w:r>
+        <w:tab/>
+        <w:t xml:space="preserve">              “Futuro logotipo”</w:t>
+      </w:r>
+    </w:p>
+    <w:p/>
+    <w:p/>
+    <w:p/>
+    <w:p/>
+    <w:p/>
+    <w:p/>
+    <w:p/>
+    <w:p/>
+    <w:p/>
+    <w:p/>
+    <w:p/>
+    <w:p>
+      <w:pPr>
+        <w:jc w:val="center"/>
+      </w:pPr>
+    </w:p>
+    <w:p>
+      <w:pPr>
+        <w:jc w:val="center"/>
+      </w:pPr>
+    </w:p>
+    <w:p>
+      <w:pPr>
+        <w:jc w:val="center"/>
+      </w:pPr>
+    </w:p>
+    <w:p>
+      <w:pPr>
+        <w:jc w:val="center"/>
+      </w:pPr>
+    </w:p>
+    <w:p>
+      <w:pPr>
+        <w:jc w:val="center"/>
+      </w:pPr>
+    </w:p>
+    <w:p>
+      <w:pPr>
+        <w:jc w:val="center"/>
+      </w:pPr>
+    </w:p>
+    <w:p>
+      <w:pPr>
+        <w:jc w:val="center"/>
+      </w:pPr>
+    </w:p>
+    <w:p>
+      <w:pPr>
+        <w:pStyle w:val="Subttulo"/>
+        <w:jc w:val="center"/>
+      </w:pPr>
+      <w:r>
+        <w:t>Escola Superior de Tecnologia e Gestão</w:t>
+      </w:r>
+    </w:p>
+    <w:p>
+      <w:pPr>
+        <w:pStyle w:val="Subttulo"/>
+        <w:jc w:val="center"/>
+      </w:pPr>
+      <w:r>
+        <w:t>Tecnologias Web</w:t>
+      </w:r>
+    </w:p>
+    <w:p/>
+    <w:p/>
+    <w:p/>
+    <w:p/>
+    <w:p>
+      <w:pPr>
+        <w:rPr>
+          <w:sz w:val="24"/>
+          <w:szCs w:val="24"/>
+        </w:rPr>
+      </w:pPr>
+      <w:r>
+        <w:rPr>
+          <w:sz w:val="24"/>
+          <w:szCs w:val="24"/>
+        </w:rPr>
+        <w:t xml:space="preserve">                                                       Realizado por:</w:t>
+      </w:r>
+    </w:p>
+    <w:p>
+      <w:pPr>
+        <w:jc w:val="center"/>
+      </w:pPr>
+      <w:r>
+        <w:t>Renata Gomes nº28831</w:t>
+      </w:r>
+    </w:p>
+    <w:p>
+      <w:pPr>
+        <w:jc w:val="center"/>
+      </w:pPr>
+      <w:r>
+        <w:t>Duarte Pires nº29999</w:t>
+      </w:r>
+    </w:p>
+    <w:p>
+      <w:pPr>
+        <w:jc w:val="center"/>
+      </w:pPr>
+      <w:r>
+        <w:t>Rita Carneiro nº28823</w:t>
+      </w:r>
+    </w:p>
+    <w:p>
+      <w:pPr>
+        <w:jc w:val="center"/>
+      </w:pPr>
+    </w:p>
+    <w:p>
+      <w:pPr>
+        <w:jc w:val="center"/>
+      </w:pPr>
+    </w:p>
+    <w:p>
+      <w:pPr>
+        <w:pStyle w:val="Subttulo"/>
+      </w:pPr>
+    </w:p>
+    <w:p>
+      <w:pPr>
+        <w:pStyle w:val="Subttulo"/>
+      </w:pPr>
+      <w:r>
+        <w:t>Índice</w:t>
+      </w:r>
+    </w:p>
+    <w:p>
+      <w:r>
+        <w:br w:type="page"/>
+      </w:r>
+    </w:p>
+    <w:p>
+      <w:pPr>
+        <w:pStyle w:val="Ttulo1"/>
+        <w:rPr>
+          <w:sz w:val="32"/>
+          <w:szCs w:val="32"/>
+        </w:rPr>
+      </w:pPr>
+      <w:bookmarkStart w:id="0" w:name="_5do41k3pjv3c" w:colFirst="0" w:colLast="0"/>
+      <w:bookmarkEnd w:id="0"/>
       <w:r>
         <w:rPr>
           <w:sz w:val="32"/>
@@ -1352,4 +1314,16 @@
   </a:objectDefaults>
   <a:extraClrSchemeLst/>
 </a:theme>
+</file>
+
+<file path=customXml/item1.xml><?xml version="1.0" encoding="utf-8"?>
+<b:Sources xmlns:b="http://schemas.openxmlformats.org/officeDocument/2006/bibliography" xmlns="http://schemas.openxmlformats.org/officeDocument/2006/bibliography" SelectedStyle="/APASixthEditionOfficeOnline.xsl" StyleName="APA" Version="6"/>
+</file>
+
+<file path=customXml/itemProps1.xml><?xml version="1.0" encoding="utf-8"?>
+<ds:datastoreItem xmlns:ds="http://schemas.openxmlformats.org/officeDocument/2006/customXml" ds:itemID="{D83E28BD-D0A6-3948-BDB7-6F476EE2E9B8}">
+  <ds:schemaRefs>
+    <ds:schemaRef ds:uri="http://schemas.openxmlformats.org/officeDocument/2006/bibliography"/>
+  </ds:schemaRefs>
+</ds:datastoreItem>
 </file>
</xml_diff>